<commit_message>
update opd lab3 reports
</commit_message>
<xml_diff>
--- a/opd/opd_lab3/Ларионов_опд_лаба3.docx
+++ b/opd/opd_lab3/Ларионов_опд_лаба3.docx
@@ -382,7 +382,13 @@
         <w:rPr>
           <w:rFonts w:ascii="Times New Roman" w:hAnsi="Times New Roman" w:cs="Times New Roman"/>
         </w:rPr>
-        <w:t>Санкт-Петербург 2024</w:t>
+        <w:t>Санкт-Петербург 202</w:t>
+      </w:r>
+      <w:r>
+        <w:rPr>
+          <w:rFonts w:ascii="Times New Roman" w:hAnsi="Times New Roman" w:cs="Times New Roman"/>
+        </w:rPr>
+        <w:t>5</w:t>
       </w:r>
     </w:p>
     <w:sdt>
@@ -1506,7 +1512,14 @@
           <w:rFonts w:ascii="Times New Roman" w:hAnsi="Times New Roman" w:cs="Times New Roman"/>
           <w:lang w:eastAsia="ru-RU"/>
         </w:rPr>
-        <w:t>2.1 Текст исходной программы</w:t>
+        <w:t>1</w:t>
+      </w:r>
+      <w:r>
+        <w:rPr>
+          <w:rFonts w:ascii="Times New Roman" w:hAnsi="Times New Roman" w:cs="Times New Roman"/>
+          <w:lang w:eastAsia="ru-RU"/>
+        </w:rPr>
+        <w:t>.1 Текст исходной программы</w:t>
       </w:r>
       <w:bookmarkEnd w:id="2"/>
     </w:p>
@@ -5634,7 +5647,16 @@
           <w:lang w:eastAsia="ru-RU"/>
         </w:rPr>
         <w:lastRenderedPageBreak/>
-        <w:t>2.2 Описание программы</w:t>
+        <w:t>1</w:t>
+      </w:r>
+      <w:r>
+        <w:rPr>
+          <w:rFonts w:ascii="Times New Roman" w:hAnsi="Times New Roman" w:cs="Times New Roman"/>
+          <w:sz w:val="40"/>
+          <w:szCs w:val="40"/>
+          <w:lang w:eastAsia="ru-RU"/>
+        </w:rPr>
+        <w:t>.2 Описание программы</w:t>
       </w:r>
       <w:bookmarkEnd w:id="3"/>
     </w:p>
@@ -5642,23 +5664,13 @@
       <w:pPr>
         <w:rPr>
           <w:rFonts w:ascii="Times New Roman" w:hAnsi="Times New Roman" w:cs="Times New Roman"/>
-          <w:lang w:val="en-US" w:eastAsia="ru-RU"/>
+          <w:lang w:eastAsia="ru-RU"/>
         </w:rPr>
       </w:pPr>
     </w:p>
     <w:p>
       <w:pPr>
         <w:ind w:firstLine="708"/>
-        <w:rPr>
-          <w:rFonts w:ascii="Times New Roman" w:hAnsi="Times New Roman" w:cs="Times New Roman"/>
-          <w:b/>
-          <w:bCs/>
-          <w:sz w:val="28"/>
-          <w:szCs w:val="28"/>
-          <w:lang w:val="en-US" w:eastAsia="ru-RU"/>
-        </w:rPr>
-      </w:pPr>
-      <w:r>
         <w:rPr>
           <w:rFonts w:ascii="Times New Roman" w:hAnsi="Times New Roman" w:cs="Times New Roman"/>
           <w:b/>
@@ -5667,187 +5679,8 @@
           <w:szCs w:val="28"/>
           <w:lang w:eastAsia="ru-RU"/>
         </w:rPr>
-        <w:t>Предназначение программы</w:t>
-      </w:r>
+      </w:pPr>
       <w:r>
-        <w:rPr>
-          <w:rFonts w:ascii="Times New Roman" w:hAnsi="Times New Roman" w:cs="Times New Roman"/>
-          <w:b/>
-          <w:bCs/>
-          <w:sz w:val="28"/>
-          <w:szCs w:val="28"/>
-          <w:lang w:val="en-US" w:eastAsia="ru-RU"/>
-        </w:rPr>
-        <w:t>:</w:t>
-      </w:r>
-    </w:p>
-    <w:p>
-      <w:pPr>
-        <w:rPr>
-          <w:rFonts w:ascii="Times New Roman" w:hAnsi="Times New Roman" w:cs="Times New Roman"/>
-          <w:sz w:val="28"/>
-          <w:szCs w:val="28"/>
-          <w:lang w:eastAsia="ru-RU"/>
-        </w:rPr>
-      </w:pPr>
-      <w:r>
-        <w:rPr>
-          <w:rFonts w:ascii="Times New Roman" w:hAnsi="Times New Roman" w:cs="Times New Roman"/>
-          <w:sz w:val="28"/>
-          <w:szCs w:val="28"/>
-          <w:lang w:eastAsia="ru-RU"/>
-        </w:rPr>
-        <w:t>Программа проходит по элементам массива</w:t>
-      </w:r>
-      <w:r>
-        <w:rPr>
-          <w:rFonts w:ascii="Times New Roman" w:hAnsi="Times New Roman" w:cs="Times New Roman"/>
-          <w:sz w:val="28"/>
-          <w:szCs w:val="28"/>
-          <w:lang w:eastAsia="ru-RU"/>
-        </w:rPr>
-        <w:t xml:space="preserve"> и записывает в </w:t>
-      </w:r>
-      <w:r>
-        <w:rPr>
-          <w:rFonts w:ascii="Times New Roman" w:hAnsi="Times New Roman" w:cs="Times New Roman"/>
-          <w:sz w:val="28"/>
-          <w:szCs w:val="28"/>
-          <w:lang w:val="en-US" w:eastAsia="ru-RU"/>
-        </w:rPr>
-        <w:t>Result</w:t>
-      </w:r>
-      <w:r>
-        <w:rPr>
-          <w:rFonts w:ascii="Times New Roman" w:hAnsi="Times New Roman" w:cs="Times New Roman"/>
-          <w:sz w:val="28"/>
-          <w:szCs w:val="28"/>
-          <w:lang w:eastAsia="ru-RU"/>
-        </w:rPr>
-        <w:t xml:space="preserve"> </w:t>
-      </w:r>
-      <w:r>
-        <w:rPr>
-          <w:rFonts w:ascii="Times New Roman" w:hAnsi="Times New Roman" w:cs="Times New Roman"/>
-          <w:sz w:val="28"/>
-          <w:szCs w:val="28"/>
-          <w:lang w:eastAsia="ru-RU"/>
-        </w:rPr>
-        <w:t>битовую маску</w:t>
-      </w:r>
-      <w:r>
-        <w:rPr>
-          <w:rFonts w:ascii="Times New Roman" w:hAnsi="Times New Roman" w:cs="Times New Roman"/>
-          <w:sz w:val="28"/>
-          <w:szCs w:val="28"/>
-          <w:lang w:eastAsia="ru-RU"/>
-        </w:rPr>
-        <w:t xml:space="preserve"> по следующим правилам</w:t>
-      </w:r>
-      <w:r>
-        <w:rPr>
-          <w:rFonts w:ascii="Times New Roman" w:hAnsi="Times New Roman" w:cs="Times New Roman"/>
-          <w:sz w:val="28"/>
-          <w:szCs w:val="28"/>
-          <w:lang w:eastAsia="ru-RU"/>
-        </w:rPr>
-        <w:t>:</w:t>
-      </w:r>
-      <w:r>
-        <w:rPr>
-          <w:rFonts w:ascii="Times New Roman" w:hAnsi="Times New Roman" w:cs="Times New Roman"/>
-          <w:sz w:val="28"/>
-          <w:szCs w:val="28"/>
-          <w:lang w:eastAsia="ru-RU"/>
-        </w:rPr>
-        <w:br/>
-        <w:t>1)</w:t>
-      </w:r>
-      <w:r>
-        <w:rPr>
-          <w:rFonts w:ascii="Times New Roman" w:hAnsi="Times New Roman" w:cs="Times New Roman"/>
-          <w:sz w:val="28"/>
-          <w:szCs w:val="28"/>
-          <w:lang w:eastAsia="ru-RU"/>
-        </w:rPr>
-        <w:t xml:space="preserve"> если элемент равен 0, то в </w:t>
-      </w:r>
-      <w:r>
-        <w:rPr>
-          <w:rFonts w:ascii="Times New Roman" w:hAnsi="Times New Roman" w:cs="Times New Roman"/>
-          <w:sz w:val="28"/>
-          <w:szCs w:val="28"/>
-          <w:lang w:val="en-US" w:eastAsia="ru-RU"/>
-        </w:rPr>
-        <w:t>Result</w:t>
-      </w:r>
-      <w:r>
-        <w:rPr>
-          <w:rFonts w:ascii="Times New Roman" w:hAnsi="Times New Roman" w:cs="Times New Roman"/>
-          <w:sz w:val="28"/>
-          <w:szCs w:val="28"/>
-          <w:lang w:eastAsia="ru-RU"/>
-        </w:rPr>
-        <w:t xml:space="preserve"> </w:t>
-      </w:r>
-      <w:r>
-        <w:rPr>
-          <w:rFonts w:ascii="Times New Roman" w:hAnsi="Times New Roman" w:cs="Times New Roman"/>
-          <w:sz w:val="28"/>
-          <w:szCs w:val="28"/>
-          <w:lang w:eastAsia="ru-RU"/>
-        </w:rPr>
-        <w:t>записывается 0</w:t>
-      </w:r>
-    </w:p>
-    <w:p>
-      <w:pPr>
-        <w:rPr>
-          <w:rFonts w:ascii="Times New Roman" w:hAnsi="Times New Roman" w:cs="Times New Roman"/>
-          <w:sz w:val="28"/>
-          <w:szCs w:val="28"/>
-          <w:lang w:eastAsia="ru-RU"/>
-        </w:rPr>
-      </w:pPr>
-      <w:r>
-        <w:rPr>
-          <w:rFonts w:ascii="Times New Roman" w:hAnsi="Times New Roman" w:cs="Times New Roman"/>
-          <w:sz w:val="28"/>
-          <w:szCs w:val="28"/>
-          <w:lang w:eastAsia="ru-RU"/>
-        </w:rPr>
-        <w:t xml:space="preserve">2) если элемент не равен 0, то в </w:t>
-      </w:r>
-      <w:r>
-        <w:rPr>
-          <w:rFonts w:ascii="Times New Roman" w:hAnsi="Times New Roman" w:cs="Times New Roman"/>
-          <w:sz w:val="28"/>
-          <w:szCs w:val="28"/>
-          <w:lang w:val="en-US" w:eastAsia="ru-RU"/>
-        </w:rPr>
-        <w:t>Result</w:t>
-      </w:r>
-      <w:r>
-        <w:rPr>
-          <w:rFonts w:ascii="Times New Roman" w:hAnsi="Times New Roman" w:cs="Times New Roman"/>
-          <w:sz w:val="28"/>
-          <w:szCs w:val="28"/>
-          <w:lang w:eastAsia="ru-RU"/>
-        </w:rPr>
-        <w:t xml:space="preserve"> </w:t>
-      </w:r>
-      <w:r>
-        <w:rPr>
-          <w:rFonts w:ascii="Times New Roman" w:hAnsi="Times New Roman" w:cs="Times New Roman"/>
-          <w:sz w:val="28"/>
-          <w:szCs w:val="28"/>
-          <w:lang w:eastAsia="ru-RU"/>
-        </w:rPr>
-        <w:t>записывается 1</w:t>
-      </w:r>
-    </w:p>
-    <w:p>
-      <w:pPr>
         <w:rPr>
           <w:rFonts w:ascii="Times New Roman" w:hAnsi="Times New Roman" w:cs="Times New Roman"/>
           <w:b/>
@@ -5856,13 +5689,7 @@
           <w:szCs w:val="28"/>
           <w:lang w:eastAsia="ru-RU"/>
         </w:rPr>
-      </w:pPr>
-      <w:r>
-        <w:rPr>
-          <w:rFonts w:ascii="Times New Roman" w:hAnsi="Times New Roman" w:cs="Times New Roman"/>
-          <w:lang w:eastAsia="ru-RU"/>
-        </w:rPr>
-        <w:tab/>
+        <w:t>Предназначение программы</w:t>
       </w:r>
       <w:r>
         <w:rPr>
@@ -5873,9 +5700,176 @@
           <w:szCs w:val="28"/>
           <w:lang w:eastAsia="ru-RU"/>
         </w:rPr>
-        <w:t>Область представления программы</w:t>
+        <w:t>:</w:t>
+      </w:r>
+    </w:p>
+    <w:p>
+      <w:pPr>
+        <w:rPr>
+          <w:rFonts w:ascii="Times New Roman" w:hAnsi="Times New Roman" w:cs="Times New Roman"/>
+          <w:sz w:val="28"/>
+          <w:szCs w:val="28"/>
+          <w:lang w:eastAsia="ru-RU"/>
+        </w:rPr>
+      </w:pPr>
+      <w:r>
+        <w:rPr>
+          <w:rFonts w:ascii="Times New Roman" w:hAnsi="Times New Roman" w:cs="Times New Roman"/>
+          <w:sz w:val="28"/>
+          <w:szCs w:val="28"/>
+          <w:lang w:eastAsia="ru-RU"/>
+        </w:rPr>
+        <w:t>Программа проходит по элементам массива</w:t>
       </w:r>
       <w:r>
+        <w:rPr>
+          <w:rFonts w:ascii="Times New Roman" w:hAnsi="Times New Roman" w:cs="Times New Roman"/>
+          <w:sz w:val="28"/>
+          <w:szCs w:val="28"/>
+          <w:lang w:eastAsia="ru-RU"/>
+        </w:rPr>
+        <w:t xml:space="preserve"> и записывает в </w:t>
+      </w:r>
+      <w:r>
+        <w:rPr>
+          <w:rFonts w:ascii="Times New Roman" w:hAnsi="Times New Roman" w:cs="Times New Roman"/>
+          <w:sz w:val="28"/>
+          <w:szCs w:val="28"/>
+          <w:lang w:val="en-US" w:eastAsia="ru-RU"/>
+        </w:rPr>
+        <w:t>Result</w:t>
+      </w:r>
+      <w:r>
+        <w:rPr>
+          <w:rFonts w:ascii="Times New Roman" w:hAnsi="Times New Roman" w:cs="Times New Roman"/>
+          <w:sz w:val="28"/>
+          <w:szCs w:val="28"/>
+          <w:lang w:eastAsia="ru-RU"/>
+        </w:rPr>
+        <w:t xml:space="preserve"> </w:t>
+      </w:r>
+      <w:r>
+        <w:rPr>
+          <w:rFonts w:ascii="Times New Roman" w:hAnsi="Times New Roman" w:cs="Times New Roman"/>
+          <w:sz w:val="28"/>
+          <w:szCs w:val="28"/>
+          <w:lang w:eastAsia="ru-RU"/>
+        </w:rPr>
+        <w:t>битовую маску</w:t>
+      </w:r>
+      <w:r>
+        <w:rPr>
+          <w:rFonts w:ascii="Times New Roman" w:hAnsi="Times New Roman" w:cs="Times New Roman"/>
+          <w:sz w:val="28"/>
+          <w:szCs w:val="28"/>
+          <w:lang w:eastAsia="ru-RU"/>
+        </w:rPr>
+        <w:t xml:space="preserve"> по следующим правилам</w:t>
+      </w:r>
+      <w:r>
+        <w:rPr>
+          <w:rFonts w:ascii="Times New Roman" w:hAnsi="Times New Roman" w:cs="Times New Roman"/>
+          <w:sz w:val="28"/>
+          <w:szCs w:val="28"/>
+          <w:lang w:eastAsia="ru-RU"/>
+        </w:rPr>
+        <w:t>:</w:t>
+      </w:r>
+      <w:r>
+        <w:rPr>
+          <w:rFonts w:ascii="Times New Roman" w:hAnsi="Times New Roman" w:cs="Times New Roman"/>
+          <w:sz w:val="28"/>
+          <w:szCs w:val="28"/>
+          <w:lang w:eastAsia="ru-RU"/>
+        </w:rPr>
+        <w:br/>
+        <w:t>1)</w:t>
+      </w:r>
+      <w:r>
+        <w:rPr>
+          <w:rFonts w:ascii="Times New Roman" w:hAnsi="Times New Roman" w:cs="Times New Roman"/>
+          <w:sz w:val="28"/>
+          <w:szCs w:val="28"/>
+          <w:lang w:eastAsia="ru-RU"/>
+        </w:rPr>
+        <w:t xml:space="preserve"> если элемент равен 0, то в </w:t>
+      </w:r>
+      <w:r>
+        <w:rPr>
+          <w:rFonts w:ascii="Times New Roman" w:hAnsi="Times New Roman" w:cs="Times New Roman"/>
+          <w:sz w:val="28"/>
+          <w:szCs w:val="28"/>
+          <w:lang w:val="en-US" w:eastAsia="ru-RU"/>
+        </w:rPr>
+        <w:t>Result</w:t>
+      </w:r>
+      <w:r>
+        <w:rPr>
+          <w:rFonts w:ascii="Times New Roman" w:hAnsi="Times New Roman" w:cs="Times New Roman"/>
+          <w:sz w:val="28"/>
+          <w:szCs w:val="28"/>
+          <w:lang w:eastAsia="ru-RU"/>
+        </w:rPr>
+        <w:t xml:space="preserve"> </w:t>
+      </w:r>
+      <w:r>
+        <w:rPr>
+          <w:rFonts w:ascii="Times New Roman" w:hAnsi="Times New Roman" w:cs="Times New Roman"/>
+          <w:sz w:val="28"/>
+          <w:szCs w:val="28"/>
+          <w:lang w:eastAsia="ru-RU"/>
+        </w:rPr>
+        <w:t>записывается 0</w:t>
+      </w:r>
+    </w:p>
+    <w:p>
+      <w:pPr>
+        <w:rPr>
+          <w:rFonts w:ascii="Times New Roman" w:hAnsi="Times New Roman" w:cs="Times New Roman"/>
+          <w:sz w:val="28"/>
+          <w:szCs w:val="28"/>
+          <w:lang w:eastAsia="ru-RU"/>
+        </w:rPr>
+      </w:pPr>
+      <w:r>
+        <w:rPr>
+          <w:rFonts w:ascii="Times New Roman" w:hAnsi="Times New Roman" w:cs="Times New Roman"/>
+          <w:sz w:val="28"/>
+          <w:szCs w:val="28"/>
+          <w:lang w:eastAsia="ru-RU"/>
+        </w:rPr>
+        <w:t xml:space="preserve">2) если элемент не равен 0, то в </w:t>
+      </w:r>
+      <w:r>
+        <w:rPr>
+          <w:rFonts w:ascii="Times New Roman" w:hAnsi="Times New Roman" w:cs="Times New Roman"/>
+          <w:sz w:val="28"/>
+          <w:szCs w:val="28"/>
+          <w:lang w:val="en-US" w:eastAsia="ru-RU"/>
+        </w:rPr>
+        <w:t>Result</w:t>
+      </w:r>
+      <w:r>
+        <w:rPr>
+          <w:rFonts w:ascii="Times New Roman" w:hAnsi="Times New Roman" w:cs="Times New Roman"/>
+          <w:sz w:val="28"/>
+          <w:szCs w:val="28"/>
+          <w:lang w:eastAsia="ru-RU"/>
+        </w:rPr>
+        <w:t xml:space="preserve"> </w:t>
+      </w:r>
+      <w:r>
+        <w:rPr>
+          <w:rFonts w:ascii="Times New Roman" w:hAnsi="Times New Roman" w:cs="Times New Roman"/>
+          <w:sz w:val="28"/>
+          <w:szCs w:val="28"/>
+          <w:lang w:eastAsia="ru-RU"/>
+        </w:rPr>
+        <w:t>записывается 1</w:t>
+      </w:r>
+    </w:p>
+    <w:p>
+      <w:pPr>
         <w:rPr>
           <w:rFonts w:ascii="Times New Roman" w:hAnsi="Times New Roman" w:cs="Times New Roman"/>
           <w:b/>
@@ -5884,231 +5878,15 @@
           <w:szCs w:val="28"/>
           <w:lang w:eastAsia="ru-RU"/>
         </w:rPr>
-        <w:t>:</w:t>
-      </w:r>
-    </w:p>
-    <w:p>
-      <w:pPr>
-        <w:rPr>
-          <w:rFonts w:ascii="Times New Roman" w:hAnsi="Times New Roman" w:cs="Times New Roman"/>
-          <w:sz w:val="28"/>
-          <w:szCs w:val="28"/>
+      </w:pPr>
+      <w:r>
+        <w:rPr>
+          <w:rFonts w:ascii="Times New Roman" w:hAnsi="Times New Roman" w:cs="Times New Roman"/>
           <w:lang w:eastAsia="ru-RU"/>
         </w:rPr>
-      </w:pPr>
-      <w:r>
-        <w:rPr>
-          <w:rFonts w:ascii="Times New Roman" w:hAnsi="Times New Roman" w:cs="Times New Roman"/>
-          <w:sz w:val="28"/>
-          <w:szCs w:val="28"/>
-          <w:lang w:val="en-US" w:eastAsia="ru-RU"/>
-        </w:rPr>
-        <w:t>FirstIndex</w:t>
+        <w:tab/>
       </w:r>
       <w:r>
-        <w:rPr>
-          <w:rFonts w:ascii="Times New Roman" w:hAnsi="Times New Roman" w:cs="Times New Roman"/>
-          <w:sz w:val="28"/>
-          <w:szCs w:val="28"/>
-          <w:lang w:eastAsia="ru-RU"/>
-        </w:rPr>
-        <w:t xml:space="preserve"> </w:t>
-      </w:r>
-      <w:r>
-        <w:rPr>
-          <w:rFonts w:ascii="Times New Roman" w:hAnsi="Times New Roman" w:cs="Times New Roman"/>
-          <w:sz w:val="28"/>
-          <w:szCs w:val="28"/>
-          <w:lang w:eastAsia="ru-RU"/>
-        </w:rPr>
-        <w:t>– 11-</w:t>
-      </w:r>
-      <w:r>
-        <w:rPr>
-          <w:rFonts w:ascii="Times New Roman" w:hAnsi="Times New Roman" w:cs="Times New Roman"/>
-          <w:sz w:val="28"/>
-          <w:szCs w:val="28"/>
-          <w:lang w:eastAsia="ru-RU"/>
-        </w:rPr>
-        <w:t>разрядн</w:t>
-      </w:r>
-      <w:r>
-        <w:rPr>
-          <w:rFonts w:ascii="Times New Roman" w:hAnsi="Times New Roman" w:cs="Times New Roman"/>
-          <w:sz w:val="28"/>
-          <w:szCs w:val="28"/>
-          <w:lang w:eastAsia="ru-RU"/>
-        </w:rPr>
-        <w:t>ое</w:t>
-      </w:r>
-    </w:p>
-    <w:p>
-      <w:pPr>
-        <w:rPr>
-          <w:rFonts w:ascii="Times New Roman" w:hAnsi="Times New Roman" w:cs="Times New Roman"/>
-          <w:sz w:val="28"/>
-          <w:szCs w:val="28"/>
-          <w:lang w:eastAsia="ru-RU"/>
-        </w:rPr>
-      </w:pPr>
-      <w:r>
-        <w:rPr>
-          <w:rFonts w:ascii="Times New Roman" w:hAnsi="Times New Roman" w:cs="Times New Roman"/>
-          <w:sz w:val="28"/>
-          <w:szCs w:val="28"/>
-          <w:lang w:val="en-US" w:eastAsia="ru-RU"/>
-        </w:rPr>
-        <w:t>ArrayLen</w:t>
-      </w:r>
-      <w:r>
-        <w:rPr>
-          <w:rFonts w:ascii="Times New Roman" w:hAnsi="Times New Roman" w:cs="Times New Roman"/>
-          <w:sz w:val="28"/>
-          <w:szCs w:val="28"/>
-          <w:lang w:eastAsia="ru-RU"/>
-        </w:rPr>
-        <w:t xml:space="preserve"> </w:t>
-      </w:r>
-      <w:r>
-        <w:rPr>
-          <w:rFonts w:ascii="Cambria Math" w:hAnsi="Cambria Math" w:cs="Cambria Math"/>
-          <w:sz w:val="28"/>
-          <w:szCs w:val="28"/>
-          <w:lang w:eastAsia="ru-RU"/>
-        </w:rPr>
-        <w:t xml:space="preserve">– </w:t>
-      </w:r>
-      <w:r>
-        <w:rPr>
-          <w:rFonts w:ascii="Cambria Math" w:hAnsi="Cambria Math" w:cs="Cambria Math"/>
-          <w:sz w:val="28"/>
-          <w:szCs w:val="28"/>
-          <w:lang w:eastAsia="ru-RU"/>
-        </w:rPr>
-        <w:t>8</w:t>
-      </w:r>
-      <w:r>
-        <w:rPr>
-          <w:rFonts w:ascii="Cambria Math" w:hAnsi="Cambria Math" w:cs="Cambria Math"/>
-          <w:sz w:val="28"/>
-          <w:szCs w:val="28"/>
-          <w:lang w:eastAsia="ru-RU"/>
-        </w:rPr>
-        <w:t>-разрядное, знаковое</w:t>
-      </w:r>
-    </w:p>
-    <w:p>
-      <w:pPr>
-        <w:rPr>
-          <w:rFonts w:ascii="Times New Roman" w:hAnsi="Times New Roman" w:cs="Times New Roman"/>
-          <w:sz w:val="28"/>
-          <w:szCs w:val="28"/>
-          <w:lang w:eastAsia="ru-RU"/>
-        </w:rPr>
-      </w:pPr>
-      <w:r>
-        <w:rPr>
-          <w:rFonts w:ascii="Times New Roman" w:hAnsi="Times New Roman" w:cs="Times New Roman"/>
-          <w:sz w:val="28"/>
-          <w:szCs w:val="28"/>
-          <w:lang w:val="en-US" w:eastAsia="ru-RU"/>
-        </w:rPr>
-        <w:t>Result</w:t>
-      </w:r>
-      <w:r>
-        <w:rPr>
-          <w:rFonts w:ascii="Times New Roman" w:hAnsi="Times New Roman" w:cs="Times New Roman"/>
-          <w:sz w:val="28"/>
-          <w:szCs w:val="28"/>
-          <w:lang w:eastAsia="ru-RU"/>
-        </w:rPr>
-        <w:t xml:space="preserve"> – 16-разрядное, беззнаковое</w:t>
-      </w:r>
-      <w:r>
-        <w:rPr>
-          <w:rFonts w:ascii="Times New Roman" w:hAnsi="Times New Roman" w:cs="Times New Roman"/>
-          <w:sz w:val="28"/>
-          <w:szCs w:val="28"/>
-          <w:lang w:eastAsia="ru-RU"/>
-        </w:rPr>
-        <w:t xml:space="preserve"> (битовая маска)</w:t>
-      </w:r>
-    </w:p>
-    <w:p>
-      <w:pPr>
-        <w:rPr>
-          <w:rFonts w:ascii="Times New Roman" w:hAnsi="Times New Roman" w:cs="Times New Roman"/>
-          <w:sz w:val="28"/>
-          <w:szCs w:val="28"/>
-          <w:lang w:val="en-US" w:eastAsia="ru-RU"/>
-        </w:rPr>
-      </w:pPr>
-      <w:r>
-        <w:rPr>
-          <w:rFonts w:ascii="Times New Roman" w:hAnsi="Times New Roman" w:cs="Times New Roman"/>
-          <w:sz w:val="28"/>
-          <w:szCs w:val="28"/>
-          <w:lang w:val="en-US" w:eastAsia="ru-RU"/>
-        </w:rPr>
-        <w:t>Array[0], Array[1], Array[2], ... Array</w:t>
-      </w:r>
-      <w:r>
-        <w:rPr>
-          <w:rFonts w:ascii="Times New Roman" w:hAnsi="Times New Roman" w:cs="Times New Roman"/>
-          <w:sz w:val="28"/>
-          <w:szCs w:val="28"/>
-          <w:lang w:val="en-US" w:eastAsia="ru-RU"/>
-        </w:rPr>
-        <w:t>[</w:t>
-      </w:r>
-      <w:r>
-        <w:rPr>
-          <w:rFonts w:ascii="Times New Roman" w:hAnsi="Times New Roman" w:cs="Times New Roman"/>
-          <w:sz w:val="28"/>
-          <w:szCs w:val="28"/>
-          <w:lang w:val="en-US" w:eastAsia="ru-RU"/>
-        </w:rPr>
-        <w:t>ArrayLen</w:t>
-      </w:r>
-      <w:r>
-        <w:rPr>
-          <w:rFonts w:ascii="Times New Roman" w:hAnsi="Times New Roman" w:cs="Times New Roman"/>
-          <w:sz w:val="28"/>
-          <w:szCs w:val="28"/>
-          <w:lang w:val="en-US" w:eastAsia="ru-RU"/>
-        </w:rPr>
-        <w:t>] – 16-</w:t>
-      </w:r>
-      <w:r>
-        <w:rPr>
-          <w:rFonts w:ascii="Times New Roman" w:hAnsi="Times New Roman" w:cs="Times New Roman"/>
-          <w:sz w:val="28"/>
-          <w:szCs w:val="28"/>
-          <w:lang w:eastAsia="ru-RU"/>
-        </w:rPr>
-        <w:t>разрядные</w:t>
-      </w:r>
-      <w:r>
-        <w:rPr>
-          <w:rFonts w:ascii="Times New Roman" w:hAnsi="Times New Roman" w:cs="Times New Roman"/>
-          <w:sz w:val="28"/>
-          <w:szCs w:val="28"/>
-          <w:lang w:val="en-US" w:eastAsia="ru-RU"/>
-        </w:rPr>
-        <w:t xml:space="preserve">, </w:t>
-      </w:r>
-      <w:r>
-        <w:rPr>
-          <w:rFonts w:ascii="Times New Roman" w:hAnsi="Times New Roman" w:cs="Times New Roman"/>
-          <w:sz w:val="28"/>
-          <w:szCs w:val="28"/>
-          <w:lang w:eastAsia="ru-RU"/>
-        </w:rPr>
-        <w:t>знаковые</w:t>
-      </w:r>
-    </w:p>
-    <w:p>
-      <w:pPr>
         <w:rPr>
           <w:rFonts w:ascii="Times New Roman" w:hAnsi="Times New Roman" w:cs="Times New Roman"/>
           <w:b/>
@@ -6117,15 +5895,7 @@
           <w:szCs w:val="28"/>
           <w:lang w:eastAsia="ru-RU"/>
         </w:rPr>
-      </w:pPr>
-      <w:r>
-        <w:rPr>
-          <w:rFonts w:ascii="Times New Roman" w:hAnsi="Times New Roman" w:cs="Times New Roman"/>
-          <w:sz w:val="28"/>
-          <w:szCs w:val="28"/>
-          <w:lang w:val="en-US" w:eastAsia="ru-RU"/>
-        </w:rPr>
-        <w:tab/>
+        <w:t>Область представления программы</w:t>
       </w:r>
       <w:r>
         <w:rPr>
@@ -6136,9 +5906,231 @@
           <w:szCs w:val="28"/>
           <w:lang w:eastAsia="ru-RU"/>
         </w:rPr>
-        <w:t>Область допустимых значений программы</w:t>
+        <w:t>:</w:t>
+      </w:r>
+    </w:p>
+    <w:p>
+      <w:pPr>
+        <w:rPr>
+          <w:rFonts w:ascii="Times New Roman" w:hAnsi="Times New Roman" w:cs="Times New Roman"/>
+          <w:sz w:val="28"/>
+          <w:szCs w:val="28"/>
+          <w:lang w:eastAsia="ru-RU"/>
+        </w:rPr>
+      </w:pPr>
+      <w:r>
+        <w:rPr>
+          <w:rFonts w:ascii="Times New Roman" w:hAnsi="Times New Roman" w:cs="Times New Roman"/>
+          <w:sz w:val="28"/>
+          <w:szCs w:val="28"/>
+          <w:lang w:val="en-US" w:eastAsia="ru-RU"/>
+        </w:rPr>
+        <w:t>FirstIndex</w:t>
       </w:r>
       <w:r>
+        <w:rPr>
+          <w:rFonts w:ascii="Times New Roman" w:hAnsi="Times New Roman" w:cs="Times New Roman"/>
+          <w:sz w:val="28"/>
+          <w:szCs w:val="28"/>
+          <w:lang w:eastAsia="ru-RU"/>
+        </w:rPr>
+        <w:t xml:space="preserve"> </w:t>
+      </w:r>
+      <w:r>
+        <w:rPr>
+          <w:rFonts w:ascii="Times New Roman" w:hAnsi="Times New Roman" w:cs="Times New Roman"/>
+          <w:sz w:val="28"/>
+          <w:szCs w:val="28"/>
+          <w:lang w:eastAsia="ru-RU"/>
+        </w:rPr>
+        <w:t>– 11-</w:t>
+      </w:r>
+      <w:r>
+        <w:rPr>
+          <w:rFonts w:ascii="Times New Roman" w:hAnsi="Times New Roman" w:cs="Times New Roman"/>
+          <w:sz w:val="28"/>
+          <w:szCs w:val="28"/>
+          <w:lang w:eastAsia="ru-RU"/>
+        </w:rPr>
+        <w:t>разрядн</w:t>
+      </w:r>
+      <w:r>
+        <w:rPr>
+          <w:rFonts w:ascii="Times New Roman" w:hAnsi="Times New Roman" w:cs="Times New Roman"/>
+          <w:sz w:val="28"/>
+          <w:szCs w:val="28"/>
+          <w:lang w:eastAsia="ru-RU"/>
+        </w:rPr>
+        <w:t>ое</w:t>
+      </w:r>
+    </w:p>
+    <w:p>
+      <w:pPr>
+        <w:rPr>
+          <w:rFonts w:ascii="Times New Roman" w:hAnsi="Times New Roman" w:cs="Times New Roman"/>
+          <w:sz w:val="28"/>
+          <w:szCs w:val="28"/>
+          <w:lang w:eastAsia="ru-RU"/>
+        </w:rPr>
+      </w:pPr>
+      <w:r>
+        <w:rPr>
+          <w:rFonts w:ascii="Times New Roman" w:hAnsi="Times New Roman" w:cs="Times New Roman"/>
+          <w:sz w:val="28"/>
+          <w:szCs w:val="28"/>
+          <w:lang w:val="en-US" w:eastAsia="ru-RU"/>
+        </w:rPr>
+        <w:t>ArrayLen</w:t>
+      </w:r>
+      <w:r>
+        <w:rPr>
+          <w:rFonts w:ascii="Times New Roman" w:hAnsi="Times New Roman" w:cs="Times New Roman"/>
+          <w:sz w:val="28"/>
+          <w:szCs w:val="28"/>
+          <w:lang w:eastAsia="ru-RU"/>
+        </w:rPr>
+        <w:t xml:space="preserve"> </w:t>
+      </w:r>
+      <w:r>
+        <w:rPr>
+          <w:rFonts w:ascii="Cambria Math" w:hAnsi="Cambria Math" w:cs="Cambria Math"/>
+          <w:sz w:val="28"/>
+          <w:szCs w:val="28"/>
+          <w:lang w:eastAsia="ru-RU"/>
+        </w:rPr>
+        <w:t xml:space="preserve">– </w:t>
+      </w:r>
+      <w:r>
+        <w:rPr>
+          <w:rFonts w:ascii="Cambria Math" w:hAnsi="Cambria Math" w:cs="Cambria Math"/>
+          <w:sz w:val="28"/>
+          <w:szCs w:val="28"/>
+          <w:lang w:eastAsia="ru-RU"/>
+        </w:rPr>
+        <w:t>8</w:t>
+      </w:r>
+      <w:r>
+        <w:rPr>
+          <w:rFonts w:ascii="Cambria Math" w:hAnsi="Cambria Math" w:cs="Cambria Math"/>
+          <w:sz w:val="28"/>
+          <w:szCs w:val="28"/>
+          <w:lang w:eastAsia="ru-RU"/>
+        </w:rPr>
+        <w:t>-разрядное, знаковое</w:t>
+      </w:r>
+    </w:p>
+    <w:p>
+      <w:pPr>
+        <w:rPr>
+          <w:rFonts w:ascii="Times New Roman" w:hAnsi="Times New Roman" w:cs="Times New Roman"/>
+          <w:sz w:val="28"/>
+          <w:szCs w:val="28"/>
+          <w:lang w:eastAsia="ru-RU"/>
+        </w:rPr>
+      </w:pPr>
+      <w:r>
+        <w:rPr>
+          <w:rFonts w:ascii="Times New Roman" w:hAnsi="Times New Roman" w:cs="Times New Roman"/>
+          <w:sz w:val="28"/>
+          <w:szCs w:val="28"/>
+          <w:lang w:val="en-US" w:eastAsia="ru-RU"/>
+        </w:rPr>
+        <w:t>Result</w:t>
+      </w:r>
+      <w:r>
+        <w:rPr>
+          <w:rFonts w:ascii="Times New Roman" w:hAnsi="Times New Roman" w:cs="Times New Roman"/>
+          <w:sz w:val="28"/>
+          <w:szCs w:val="28"/>
+          <w:lang w:eastAsia="ru-RU"/>
+        </w:rPr>
+        <w:t xml:space="preserve"> – 16-разрядное, беззнаковое</w:t>
+      </w:r>
+      <w:r>
+        <w:rPr>
+          <w:rFonts w:ascii="Times New Roman" w:hAnsi="Times New Roman" w:cs="Times New Roman"/>
+          <w:sz w:val="28"/>
+          <w:szCs w:val="28"/>
+          <w:lang w:eastAsia="ru-RU"/>
+        </w:rPr>
+        <w:t xml:space="preserve"> (битовая маска)</w:t>
+      </w:r>
+    </w:p>
+    <w:p>
+      <w:pPr>
+        <w:rPr>
+          <w:rFonts w:ascii="Times New Roman" w:hAnsi="Times New Roman" w:cs="Times New Roman"/>
+          <w:sz w:val="28"/>
+          <w:szCs w:val="28"/>
+          <w:lang w:val="en-US" w:eastAsia="ru-RU"/>
+        </w:rPr>
+      </w:pPr>
+      <w:r>
+        <w:rPr>
+          <w:rFonts w:ascii="Times New Roman" w:hAnsi="Times New Roman" w:cs="Times New Roman"/>
+          <w:sz w:val="28"/>
+          <w:szCs w:val="28"/>
+          <w:lang w:val="en-US" w:eastAsia="ru-RU"/>
+        </w:rPr>
+        <w:t>Array[0], Array[1], Array[2], ... Array</w:t>
+      </w:r>
+      <w:r>
+        <w:rPr>
+          <w:rFonts w:ascii="Times New Roman" w:hAnsi="Times New Roman" w:cs="Times New Roman"/>
+          <w:sz w:val="28"/>
+          <w:szCs w:val="28"/>
+          <w:lang w:val="en-US" w:eastAsia="ru-RU"/>
+        </w:rPr>
+        <w:t>[</w:t>
+      </w:r>
+      <w:r>
+        <w:rPr>
+          <w:rFonts w:ascii="Times New Roman" w:hAnsi="Times New Roman" w:cs="Times New Roman"/>
+          <w:sz w:val="28"/>
+          <w:szCs w:val="28"/>
+          <w:lang w:val="en-US" w:eastAsia="ru-RU"/>
+        </w:rPr>
+        <w:t>ArrayLen</w:t>
+      </w:r>
+      <w:r>
+        <w:rPr>
+          <w:rFonts w:ascii="Times New Roman" w:hAnsi="Times New Roman" w:cs="Times New Roman"/>
+          <w:sz w:val="28"/>
+          <w:szCs w:val="28"/>
+          <w:lang w:val="en-US" w:eastAsia="ru-RU"/>
+        </w:rPr>
+        <w:t>] – 16-</w:t>
+      </w:r>
+      <w:r>
+        <w:rPr>
+          <w:rFonts w:ascii="Times New Roman" w:hAnsi="Times New Roman" w:cs="Times New Roman"/>
+          <w:sz w:val="28"/>
+          <w:szCs w:val="28"/>
+          <w:lang w:eastAsia="ru-RU"/>
+        </w:rPr>
+        <w:t>разрядные</w:t>
+      </w:r>
+      <w:r>
+        <w:rPr>
+          <w:rFonts w:ascii="Times New Roman" w:hAnsi="Times New Roman" w:cs="Times New Roman"/>
+          <w:sz w:val="28"/>
+          <w:szCs w:val="28"/>
+          <w:lang w:val="en-US" w:eastAsia="ru-RU"/>
+        </w:rPr>
+        <w:t xml:space="preserve">, </w:t>
+      </w:r>
+      <w:r>
+        <w:rPr>
+          <w:rFonts w:ascii="Times New Roman" w:hAnsi="Times New Roman" w:cs="Times New Roman"/>
+          <w:sz w:val="28"/>
+          <w:szCs w:val="28"/>
+          <w:lang w:eastAsia="ru-RU"/>
+        </w:rPr>
+        <w:t>знаковые</w:t>
+      </w:r>
+    </w:p>
+    <w:p>
+      <w:pPr>
         <w:rPr>
           <w:rFonts w:ascii="Times New Roman" w:hAnsi="Times New Roman" w:cs="Times New Roman"/>
           <w:b/>
@@ -6147,6 +6139,36 @@
           <w:szCs w:val="28"/>
           <w:lang w:eastAsia="ru-RU"/>
         </w:rPr>
+      </w:pPr>
+      <w:r>
+        <w:rPr>
+          <w:rFonts w:ascii="Times New Roman" w:hAnsi="Times New Roman" w:cs="Times New Roman"/>
+          <w:sz w:val="28"/>
+          <w:szCs w:val="28"/>
+          <w:lang w:val="en-US" w:eastAsia="ru-RU"/>
+        </w:rPr>
+        <w:tab/>
+      </w:r>
+      <w:r>
+        <w:rPr>
+          <w:rFonts w:ascii="Times New Roman" w:hAnsi="Times New Roman" w:cs="Times New Roman"/>
+          <w:b/>
+          <w:bCs/>
+          <w:sz w:val="28"/>
+          <w:szCs w:val="28"/>
+          <w:lang w:eastAsia="ru-RU"/>
+        </w:rPr>
+        <w:t>Область допустимых значений программы</w:t>
+      </w:r>
+      <w:r>
+        <w:rPr>
+          <w:rFonts w:ascii="Times New Roman" w:hAnsi="Times New Roman" w:cs="Times New Roman"/>
+          <w:b/>
+          <w:bCs/>
+          <w:sz w:val="28"/>
+          <w:szCs w:val="28"/>
+          <w:lang w:eastAsia="ru-RU"/>
+        </w:rPr>
         <w:t>:</w:t>
       </w:r>
     </w:p>
@@ -6815,7 +6837,16 @@
           <w:lang w:val="en-US" w:eastAsia="ru-RU"/>
         </w:rPr>
         <w:lastRenderedPageBreak/>
-        <w:t xml:space="preserve">2.3 </w:t>
+        <w:t>1</w:t>
+      </w:r>
+      <w:r>
+        <w:rPr>
+          <w:rFonts w:ascii="Times New Roman" w:hAnsi="Times New Roman" w:cs="Times New Roman"/>
+          <w:sz w:val="40"/>
+          <w:szCs w:val="40"/>
+          <w:lang w:val="en-US" w:eastAsia="ru-RU"/>
+        </w:rPr>
+        <w:t xml:space="preserve">.3 </w:t>
       </w:r>
       <w:r>
         <w:rPr>
@@ -7174,10 +7205,19 @@
           <w:rFonts w:ascii="Times New Roman" w:hAnsi="Times New Roman" w:cs="Times New Roman"/>
           <w:sz w:val="40"/>
           <w:szCs w:val="40"/>
+          <w:lang w:eastAsia="ru-RU"/>
+        </w:rPr>
+        <w:lastRenderedPageBreak/>
+        <w:t>1</w:t>
+      </w:r>
+      <w:r>
+        <w:rPr>
+          <w:rFonts w:ascii="Times New Roman" w:hAnsi="Times New Roman" w:cs="Times New Roman"/>
+          <w:sz w:val="40"/>
+          <w:szCs w:val="40"/>
           <w:lang w:val="en-US" w:eastAsia="ru-RU"/>
         </w:rPr>
-        <w:lastRenderedPageBreak/>
-        <w:t xml:space="preserve">2.4 </w:t>
+        <w:t xml:space="preserve">.4 </w:t>
       </w:r>
       <w:r>
         <w:rPr>

</xml_diff>